<commit_message>
we should probably process headers and footers as well...
</commit_message>
<xml_diff>
--- a/test/fixtures/sablon_sample.docx
+++ b/test/fixtures/sablon_sample.docx
@@ -46,6 +46,8 @@
       <w:r>
         <w:t>Skills</w:t>
       </w:r>
+      <w:bookmarkStart w:id="0" w:name="_GoBack"/>
+      <w:bookmarkEnd w:id="0"/>
     </w:p>
     <w:tbl>
       <w:tblPr>
@@ -364,6 +366,36 @@
           </w:p>
         </w:tc>
       </w:tr>
+      <w:tr>
+        <w:tc>
+          <w:tcPr>
+            <w:tcW w:w="2235" w:type="dxa"/>
+            <w:shd w:val="clear" w:color="auto" w:fill="8DB3E2" w:themeFill="text2" w:themeFillTint="66"/>
+          </w:tcPr>
+          <w:p>
+            <w:r>
+              <w:rPr>
+                <w:noProof/>
+              </w:rPr>
+              <w:t>2013 - today</w:t>
+            </w:r>
+          </w:p>
+        </w:tc>
+        <w:tc>
+          <w:tcPr>
+            <w:tcW w:w="6287" w:type="dxa"/>
+            <w:shd w:val="clear" w:color="auto" w:fill="8DB3E2" w:themeFill="text2" w:themeFillTint="66"/>
+          </w:tcPr>
+          <w:p>
+            <w:r>
+              <w:rPr>
+                <w:noProof/>
+              </w:rPr>
+              <w:t>Sales...</w:t>
+            </w:r>
+          </w:p>
+        </w:tc>
+      </w:tr>
     </w:tbl>
     <w:p>
       <w:pPr>
@@ -557,8 +589,9 @@
     </w:tbl>
     <w:p/>
     <w:sectPr>
-      <w:footerReference w:type="even" r:id="rId9"/>
-      <w:footerReference w:type="default" r:id="rId10"/>
+      <w:headerReference w:type="default" r:id="rId9"/>
+      <w:footerReference w:type="even" r:id="rId10"/>
+      <w:footerReference w:type="default" r:id="rId11"/>
       <w:pgSz w:w="11900" w:h="16840"/>
       <w:pgMar w:top="1440" w:right="1800" w:bottom="1440" w:left="1800" w:header="708" w:footer="708" w:gutter="0"/>
       <w:pgNumType w:start="7"/>
@@ -676,6 +709,61 @@
     <w:r>
       <w:rPr>
         <w:rFonts w:ascii="Times New Roman" w:hAnsi="Times New Roman" w:cs="Times New Roman"/>
+        <w:sz w:val="16"/>
+        <w:szCs w:val="16"/>
+      </w:rPr>
+      <w:t xml:space="preserve">Authored by </w:t>
+    </w:r>
+    <w:r>
+      <w:rPr>
+        <w:rFonts w:ascii="Times New Roman" w:hAnsi="Times New Roman" w:cs="Times New Roman"/>
+        <w:sz w:val="16"/>
+        <w:szCs w:val="16"/>
+      </w:rPr>
+      <w:fldChar w:fldCharType="begin"/>
+    </w:r>
+    <w:r>
+      <w:rPr>
+        <w:rFonts w:ascii="Times New Roman" w:hAnsi="Times New Roman" w:cs="Times New Roman"/>
+        <w:sz w:val="16"/>
+        <w:szCs w:val="16"/>
+      </w:rPr>
+      <w:instrText xml:space="preserve"> MERGEFIELD =author \* MERGEFORMAT </w:instrText>
+    </w:r>
+    <w:r>
+      <w:rPr>
+        <w:rFonts w:ascii="Times New Roman" w:hAnsi="Times New Roman" w:cs="Times New Roman"/>
+        <w:sz w:val="16"/>
+        <w:szCs w:val="16"/>
+      </w:rPr>
+      <w:fldChar w:fldCharType="separate"/>
+    </w:r>
+    <w:r>
+      <w:rPr>
+        <w:rFonts w:ascii="Times New Roman" w:hAnsi="Times New Roman" w:cs="Times New Roman"/>
+        <w:noProof/>
+        <w:sz w:val="16"/>
+        <w:szCs w:val="16"/>
+      </w:rPr>
+      <w:t>«=author»</w:t>
+    </w:r>
+    <w:r>
+      <w:rPr>
+        <w:rFonts w:ascii="Times New Roman" w:hAnsi="Times New Roman" w:cs="Times New Roman"/>
+        <w:sz w:val="16"/>
+        <w:szCs w:val="16"/>
+      </w:rPr>
+      <w:fldChar w:fldCharType="end"/>
+    </w:r>
+    <w:r>
+      <w:rPr>
+        <w:rFonts w:ascii="Times New Roman" w:hAnsi="Times New Roman" w:cs="Times New Roman"/>
+      </w:rPr>
+      <w:tab/>
+    </w:r>
+    <w:r>
+      <w:rPr>
+        <w:rFonts w:ascii="Times New Roman" w:hAnsi="Times New Roman" w:cs="Times New Roman"/>
       </w:rPr>
       <w:t xml:space="preserve">Page </w:t>
     </w:r>
@@ -768,6 +856,25 @@
     </w:p>
   </w:footnote>
 </w:footnotes>
+</file>
+
+<file path=word/header1.xml><?xml version="1.0" encoding="utf-8"?>
+<w:hdr xmlns:wpc="http://schemas.microsoft.com/office/word/2010/wordprocessingCanvas" xmlns:mo="http://schemas.microsoft.com/office/mac/office/2008/main" xmlns:mc="http://schemas.openxmlformats.org/markup-compatibility/2006" xmlns:mv="urn:schemas-microsoft-com:mac:vml" xmlns:o="urn:schemas-microsoft-com:office:office" xmlns:r="http://schemas.openxmlformats.org/officeDocument/2006/relationships" xmlns:m="http://schemas.openxmlformats.org/officeDocument/2006/math" xmlns:v="urn:schemas-microsoft-com:vml" xmlns:wp14="http://schemas.microsoft.com/office/word/2010/wordprocessingDrawing" xmlns:wp="http://schemas.openxmlformats.org/drawingml/2006/wordprocessingDrawing" xmlns:w10="urn:schemas-microsoft-com:office:word" xmlns:w="http://schemas.openxmlformats.org/wordprocessingml/2006/main" xmlns:w14="http://schemas.microsoft.com/office/word/2010/wordml" xmlns:wpg="http://schemas.microsoft.com/office/word/2010/wordprocessingGroup" xmlns:wpi="http://schemas.microsoft.com/office/word/2010/wordprocessingInk" xmlns:wne="http://schemas.microsoft.com/office/word/2006/wordml" xmlns:wps="http://schemas.microsoft.com/office/word/2010/wordprocessingShape" mc:Ignorable="w14 wp14">
+  <w:p>
+    <w:pPr>
+      <w:pStyle w:val="Header"/>
+    </w:pPr>
+    <w:r>
+      <w:t xml:space="preserve">Generated at: </w:t>
+    </w:r>
+    <w:r>
+      <w:rPr>
+        <w:noProof/>
+      </w:rPr>
+      <w:t>31.10.2014 16:02</w:t>
+    </w:r>
+  </w:p>
+</w:hdr>
 </file>
 
 <file path=word/numbering.xml><?xml version="1.0" encoding="utf-8"?>
@@ -1208,6 +1315,7 @@
   <w:style w:type="character" w:default="1" w:styleId="DefaultParagraphFont">
     <w:name w:val="Default Paragraph Font"/>
     <w:uiPriority w:val="1"/>
+    <w:semiHidden/>
     <w:unhideWhenUsed/>
   </w:style>
   <w:style w:type="table" w:default="1" w:styleId="TableNormal">
@@ -1825,6 +1933,7 @@
   <w:style w:type="character" w:default="1" w:styleId="DefaultParagraphFont">
     <w:name w:val="Default Paragraph Font"/>
     <w:uiPriority w:val="1"/>
+    <w:semiHidden/>
     <w:unhideWhenUsed/>
   </w:style>
   <w:style w:type="table" w:default="1" w:styleId="TableNormal">
@@ -2539,7 +2648,7 @@
 </file>
 
 <file path=customXml/itemProps1.xml><?xml version="1.0" encoding="utf-8"?>
-<ds:datastoreItem xmlns:ds="http://schemas.openxmlformats.org/officeDocument/2006/customXml" ds:itemID="{F4B8F0B4-C727-124F-A1DE-6470603E0B0F}">
+<ds:datastoreItem xmlns:ds="http://schemas.openxmlformats.org/officeDocument/2006/customXml" ds:itemID="{F31C53A4-4B31-4B4D-81E2-058CAFE4CE9C}">
   <ds:schemaRefs>
     <ds:schemaRef ds:uri="http://schemas.openxmlformats.org/officeDocument/2006/bibliography"/>
   </ds:schemaRefs>

</xml_diff>

<commit_message>
insert WordProcessingML when processing templates.
This makes it possible to insert arbitrary WordProcessingML into the
template.
</commit_message>
<xml_diff>
--- a/test/fixtures/sablon_sample.docx
+++ b/test/fixtures/sablon_sample.docx
@@ -49,7 +49,6 @@
         <w:t>Panda Bay 4A</w:t>
       </w:r>
     </w:p>
-    <w:p/>
     <w:p>
       <w:pPr>
         <w:pStyle w:val="Title"/>
@@ -60,8 +59,6 @@
         </w:rPr>
         <w:t>Letter of application</w:t>
       </w:r>
-      <w:bookmarkStart w:id="0" w:name="_GoBack"/>
-      <w:bookmarkEnd w:id="0"/>
     </w:p>
     <w:p>
       <w:r>
@@ -90,6 +87,47 @@
       </w:r>
     </w:p>
     <w:p>
+      <w:r>
+        <w:rPr>
+          <w:noProof/>
+        </w:rPr>
+        <w:p>
+          <w:r>
+            <w:t xml:space="preserve">I </w:t>
+          </w:r>
+          <w:r>
+            <w:rPr>
+              <w:i/>
+            </w:rPr>
+            <w:t>am</w:t>
+          </w:r>
+          <w:r>
+            <w:t xml:space="preserve"> </w:t>
+          </w:r>
+        </w:p>
+        <w:p>
+          <w:bookmarkStart w:id="0" w:name="_GoBack"/>
+          <w:bookmarkEnd w:id="0"/>
+          <w:r>
+            <w:t xml:space="preserve">a </w:t>
+          </w:r>
+          <w:r>
+            <w:rPr>
+              <w:b/>
+            </w:rPr>
+            <w:t>Software Developer</w:t>
+          </w:r>
+        </w:p>
+        <w:sectPr>
+          <w:pgSz w:w="11900" w:h="16840"/>
+          <w:pgMar w:top="1440" w:right="1800" w:bottom="1440" w:left="1800" w:header="708" w:footer="708" w:gutter="0"/>
+          <w:cols w:space="708"/>
+          <w:docGrid w:linePitch="360"/>
+          <w:pgNumType w:start="7"/>
+        </w:sectPr>
+      </w:r>
+    </w:p>
+    <w:p>
       <w:pPr>
         <w:pStyle w:val="Heading2"/>
       </w:pPr>
@@ -325,9 +363,17 @@
             <w:shd w:val="clear" w:color="auto" w:fill="8DB3E2" w:themeFill="text2" w:themeFillTint="66"/>
           </w:tcPr>
           <w:p>
+            <w:pPr>
+              <w:rPr>
+                <w:sz w:val="16"/>
+                <w:szCs w:val="16"/>
+              </w:rPr>
+            </w:pPr>
             <w:r>
               <w:rPr>
                 <w:noProof/>
+                <w:sz w:val="16"/>
+                <w:szCs w:val="16"/>
               </w:rPr>
               <w:t>1999 - 2006</w:t>
             </w:r>
@@ -339,9 +385,17 @@
             <w:shd w:val="clear" w:color="auto" w:fill="8DB3E2" w:themeFill="text2" w:themeFillTint="66"/>
           </w:tcPr>
           <w:p>
+            <w:pPr>
+              <w:rPr>
+                <w:sz w:val="16"/>
+                <w:szCs w:val="16"/>
+              </w:rPr>
+            </w:pPr>
             <w:r>
               <w:rPr>
                 <w:noProof/>
+                <w:sz w:val="16"/>
+                <w:szCs w:val="16"/>
               </w:rPr>
               <w:t>Junior Java Engineer</w:t>
             </w:r>
@@ -356,9 +410,17 @@
             <w:shd w:val="clear" w:color="auto" w:fill="auto"/>
           </w:tcPr>
           <w:p>
+            <w:pPr>
+              <w:rPr>
+                <w:sz w:val="16"/>
+                <w:szCs w:val="16"/>
+              </w:rPr>
+            </w:pPr>
             <w:r>
               <w:rPr>
                 <w:noProof/>
+                <w:sz w:val="16"/>
+                <w:szCs w:val="16"/>
               </w:rPr>
               <w:t>Lorem ipsum dolor</w:t>
               <w:br/>
@@ -374,9 +436,17 @@
             <w:shd w:val="clear" w:color="auto" w:fill="8DB3E2" w:themeFill="text2" w:themeFillTint="66"/>
           </w:tcPr>
           <w:p>
+            <w:pPr>
+              <w:rPr>
+                <w:sz w:val="16"/>
+                <w:szCs w:val="16"/>
+              </w:rPr>
+            </w:pPr>
             <w:r>
               <w:rPr>
                 <w:noProof/>
+                <w:sz w:val="16"/>
+                <w:szCs w:val="16"/>
               </w:rPr>
               <w:t>2006 - 2013</w:t>
             </w:r>
@@ -388,9 +458,17 @@
             <w:shd w:val="clear" w:color="auto" w:fill="8DB3E2" w:themeFill="text2" w:themeFillTint="66"/>
           </w:tcPr>
           <w:p>
+            <w:pPr>
+              <w:rPr>
+                <w:sz w:val="16"/>
+                <w:szCs w:val="16"/>
+              </w:rPr>
+            </w:pPr>
             <w:r>
               <w:rPr>
                 <w:noProof/>
+                <w:sz w:val="16"/>
+                <w:szCs w:val="16"/>
               </w:rPr>
               <w:t>Senior Ruby Developer</w:t>
             </w:r>
@@ -405,9 +483,17 @@
             <w:shd w:val="clear" w:color="auto" w:fill="auto"/>
           </w:tcPr>
           <w:p>
+            <w:pPr>
+              <w:rPr>
+                <w:sz w:val="16"/>
+                <w:szCs w:val="16"/>
+              </w:rPr>
+            </w:pPr>
             <w:r>
               <w:rPr>
                 <w:noProof/>
+                <w:sz w:val="16"/>
+                <w:szCs w:val="16"/>
               </w:rPr>
               <w:t>Sed ut perspiciatis unde omnis iste natus error sit voluptatem accusantium doloremque laudantium, totam rem aperiam, eaque ipsa quae ab illo inventore veritatis et quasi architecto beatae vitae dicta sunt explicabo.</w:t>
             </w:r>
@@ -421,9 +507,17 @@
             <w:shd w:val="clear" w:color="auto" w:fill="8DB3E2" w:themeFill="text2" w:themeFillTint="66"/>
           </w:tcPr>
           <w:p>
+            <w:pPr>
+              <w:rPr>
+                <w:sz w:val="16"/>
+                <w:szCs w:val="16"/>
+              </w:rPr>
+            </w:pPr>
             <w:r>
               <w:rPr>
                 <w:noProof/>
+                <w:sz w:val="16"/>
+                <w:szCs w:val="16"/>
               </w:rPr>
               <w:t>2013 - today</w:t>
             </w:r>
@@ -435,9 +529,17 @@
             <w:shd w:val="clear" w:color="auto" w:fill="8DB3E2" w:themeFill="text2" w:themeFillTint="66"/>
           </w:tcPr>
           <w:p>
+            <w:pPr>
+              <w:rPr>
+                <w:sz w:val="16"/>
+                <w:szCs w:val="16"/>
+              </w:rPr>
+            </w:pPr>
             <w:r>
               <w:rPr>
                 <w:noProof/>
+                <w:sz w:val="16"/>
+                <w:szCs w:val="16"/>
               </w:rPr>
               <w:t>Sales...</w:t>
             </w:r>
@@ -581,9 +683,17 @@
             <w:shd w:val="clear" w:color="auto" w:fill="FFFFFF" w:themeFill="background1"/>
           </w:tcPr>
           <w:p>
+            <w:pPr>
+              <w:rPr>
+                <w:sz w:val="16"/>
+                <w:szCs w:val="16"/>
+              </w:rPr>
+            </w:pPr>
             <w:r>
               <w:rPr>
                 <w:noProof/>
+                <w:sz w:val="16"/>
+                <w:szCs w:val="16"/>
               </w:rPr>
               <w:t>German</w:t>
             </w:r>
@@ -595,9 +705,17 @@
             <w:shd w:val="clear" w:color="auto" w:fill="FFFFFF" w:themeFill="background1"/>
           </w:tcPr>
           <w:p>
+            <w:pPr>
+              <w:rPr>
+                <w:sz w:val="16"/>
+                <w:szCs w:val="16"/>
+              </w:rPr>
+            </w:pPr>
             <w:r>
               <w:rPr>
                 <w:noProof/>
+                <w:sz w:val="16"/>
+                <w:szCs w:val="16"/>
               </w:rPr>
               <w:t>native speaker</w:t>
             </w:r>
@@ -611,9 +729,17 @@
             <w:shd w:val="clear" w:color="auto" w:fill="FFFFFF" w:themeFill="background1"/>
           </w:tcPr>
           <w:p>
+            <w:pPr>
+              <w:rPr>
+                <w:sz w:val="16"/>
+                <w:szCs w:val="16"/>
+              </w:rPr>
+            </w:pPr>
             <w:r>
               <w:rPr>
                 <w:noProof/>
+                <w:sz w:val="16"/>
+                <w:szCs w:val="16"/>
               </w:rPr>
               <w:t>English</w:t>
             </w:r>
@@ -625,9 +751,17 @@
             <w:shd w:val="clear" w:color="auto" w:fill="FFFFFF" w:themeFill="background1"/>
           </w:tcPr>
           <w:p>
+            <w:pPr>
+              <w:rPr>
+                <w:sz w:val="16"/>
+                <w:szCs w:val="16"/>
+              </w:rPr>
+            </w:pPr>
             <w:r>
               <w:rPr>
                 <w:noProof/>
+                <w:sz w:val="16"/>
+                <w:szCs w:val="16"/>
               </w:rPr>
               <w:t>fluent</w:t>
             </w:r>
@@ -642,7 +776,7 @@
       <w:footerReference w:type="default" r:id="rId11"/>
       <w:pgSz w:w="11900" w:h="16840"/>
       <w:pgMar w:top="1440" w:right="1800" w:bottom="1440" w:left="1800" w:header="708" w:footer="708" w:gutter="0"/>
-      <w:pgNumType w:start="7"/>
+      <w:pgNumType w:start="1"/>
       <w:cols w:space="708"/>
       <w:docGrid w:linePitch="360"/>
     </w:sectPr>
@@ -887,7 +1021,7 @@
       <w:rPr>
         <w:noProof/>
       </w:rPr>
-      <w:t>26.02.2015 15:12</w:t>
+      <w:t>08.04.2015 13:23</w:t>
     </w:r>
   </w:p>
 </w:hdr>
@@ -1331,7 +1465,6 @@
   <w:style w:type="character" w:default="1" w:styleId="DefaultParagraphFont">
     <w:name w:val="Default Paragraph Font"/>
     <w:uiPriority w:val="1"/>
-    <w:semiHidden/>
     <w:unhideWhenUsed/>
   </w:style>
   <w:style w:type="table" w:default="1" w:styleId="TableNormal">
@@ -1949,7 +2082,6 @@
   <w:style w:type="character" w:default="1" w:styleId="DefaultParagraphFont">
     <w:name w:val="Default Paragraph Font"/>
     <w:uiPriority w:val="1"/>
-    <w:semiHidden/>
     <w:unhideWhenUsed/>
   </w:style>
   <w:style w:type="table" w:default="1" w:styleId="TableNormal">
@@ -2664,7 +2796,7 @@
 </file>
 
 <file path=customXml/itemProps1.xml><?xml version="1.0" encoding="utf-8"?>
-<ds:datastoreItem xmlns:ds="http://schemas.openxmlformats.org/officeDocument/2006/customXml" ds:itemID="{C2E117E1-5E15-0E41-B14A-DC958720ED66}">
+<ds:datastoreItem xmlns:ds="http://schemas.openxmlformats.org/officeDocument/2006/customXml" ds:itemID="{A92DF884-36AB-514B-8B75-A91C1D337776}">
   <ds:schemaRefs>
     <ds:schemaRef ds:uri="http://schemas.openxmlformats.org/officeDocument/2006/bibliography"/>
   </ds:schemaRefs>

</xml_diff>

<commit_message>
`Sablon.word_ml` no longer inserts nested paragraphs.
IMPORTANT: This comes with the limitation that only
the WordML insertion must be the only content inside the
template paragraph. Other content is currently discarded.
</commit_message>
<xml_diff>
--- a/test/fixtures/sablon_sample.docx
+++ b/test/fixtures/sablon_sample.docx
@@ -88,43 +88,27 @@
     </w:p>
     <w:p>
       <w:r>
+        <w:t xml:space="preserve">I </w:t>
+      </w:r>
+      <w:r>
         <w:rPr>
-          <w:noProof/>
+          <w:i/>
         </w:rPr>
-        <w:p>
-          <w:r>
-            <w:t xml:space="preserve">I </w:t>
-          </w:r>
-          <w:r>
-            <w:rPr>
-              <w:i/>
-            </w:rPr>
-            <w:t>am</w:t>
-          </w:r>
-          <w:r>
-            <w:t xml:space="preserve"> </w:t>
-          </w:r>
-        </w:p>
-        <w:p>
-          <w:bookmarkStart w:id="0" w:name="_GoBack"/>
-          <w:bookmarkEnd w:id="0"/>
-          <w:r>
-            <w:t xml:space="preserve">a </w:t>
-          </w:r>
-          <w:r>
-            <w:rPr>
-              <w:b/>
-            </w:rPr>
-            <w:t>Software Developer</w:t>
-          </w:r>
-        </w:p>
-        <w:sectPr>
-          <w:pgSz w:w="11900" w:h="16840"/>
-          <w:pgMar w:top="1440" w:right="1800" w:bottom="1440" w:left="1800" w:header="708" w:footer="708" w:gutter="0"/>
-          <w:cols w:space="708"/>
-          <w:docGrid w:linePitch="360"/>
-          <w:pgNumType w:start="7"/>
-        </w:sectPr>
+        <w:t>am</w:t>
+      </w:r>
+      <w:r>
+        <w:t xml:space="preserve"> </w:t>
+      </w:r>
+    </w:p>
+    <w:p>
+      <w:r>
+        <w:t xml:space="preserve">a </w:t>
+      </w:r>
+      <w:r>
+        <w:rPr>
+          <w:b/>
+        </w:rPr>
+        <w:t>Software Developer</w:t>
       </w:r>
     </w:p>
     <w:p>
@@ -776,7 +760,7 @@
       <w:footerReference w:type="default" r:id="rId11"/>
       <w:pgSz w:w="11900" w:h="16840"/>
       <w:pgMar w:top="1440" w:right="1800" w:bottom="1440" w:left="1800" w:header="708" w:footer="708" w:gutter="0"/>
-      <w:pgNumType w:start="1"/>
+      <w:pgNumType w:start="7"/>
       <w:cols w:space="708"/>
       <w:docGrid w:linePitch="360"/>
     </w:sectPr>
@@ -1021,7 +1005,7 @@
       <w:rPr>
         <w:noProof/>
       </w:rPr>
-      <w:t>10.04.2015 10:03</w:t>
+      <w:t>10.04.2015 11:43</w:t>
     </w:r>
   </w:p>
 </w:hdr>

</xml_diff>